<commit_message>
Teste PC da faculdade
</commit_message>
<xml_diff>
--- a/ERS_SaoCristovao.docx
+++ b/ERS_SaoCristovao.docx
@@ -1,6 +1,6 @@
 
 <file path=word/document.xml><?xml version="1.0" encoding="utf-8"?>
-<w:document xmlns:wpc="http://schemas.microsoft.com/office/word/2010/wordprocessingCanvas" xmlns:cx="http://schemas.microsoft.com/office/drawing/2014/chartex" xmlns:cx1="http://schemas.microsoft.com/office/drawing/2015/9/8/chartex" xmlns:cx2="http://schemas.microsoft.com/office/drawing/2015/10/21/chartex" xmlns:cx3="http://schemas.microsoft.com/office/drawing/2016/5/9/chartex" xmlns:cx4="http://schemas.microsoft.com/office/drawing/2016/5/10/chartex" xmlns:cx5="http://schemas.microsoft.com/office/drawing/2016/5/11/chartex" xmlns:cx6="http://schemas.microsoft.com/office/drawing/2016/5/12/chartex" xmlns:cx7="http://schemas.microsoft.com/office/drawing/2016/5/13/chartex" xmlns:cx8="http://schemas.microsoft.com/office/drawing/2016/5/14/chartex" xmlns:mc="http://schemas.openxmlformats.org/markup-compatibility/2006" xmlns:aink="http://schemas.microsoft.com/office/drawing/2016/ink" xmlns:am3d="http://schemas.microsoft.com/office/drawing/2017/model3d" xmlns:o="urn:schemas-microsoft-com:office:office" xmlns:oel="http://schemas.microsoft.com/office/2019/extlst" xmlns:r="http://schemas.openxmlformats.org/officeDocument/2006/relationships" xmlns:m="http://schemas.openxmlformats.org/officeDocument/2006/math" xmlns:v="urn:schemas-microsoft-com:vml" xmlns:wp14="http://schemas.microsoft.com/office/word/2010/wordprocessingDrawing" xmlns:wp="http://schemas.openxmlformats.org/drawingml/2006/wordprocessingDrawing" xmlns:w10="urn:schemas-microsoft-com:office:word" xmlns:w="http://schemas.openxmlformats.org/wordprocessingml/2006/main" xmlns:w14="http://schemas.microsoft.com/office/word/2010/wordml" xmlns:w15="http://schemas.microsoft.com/office/word/2012/wordml" xmlns:w16cex="http://schemas.microsoft.com/office/word/2018/wordml/cex" xmlns:w16cid="http://schemas.microsoft.com/office/word/2016/wordml/cid" xmlns:w16="http://schemas.microsoft.com/office/word/2018/wordml" xmlns:w16du="http://schemas.microsoft.com/office/word/2023/wordml/word16du" xmlns:w16sdtdh="http://schemas.microsoft.com/office/word/2020/wordml/sdtdatahash" xmlns:w16sdtfl="http://schemas.microsoft.com/office/word/2024/wordml/sdtformatlock" xmlns:w16se="http://schemas.microsoft.com/office/word/2015/wordml/symex" xmlns:wpg="http://schemas.microsoft.com/office/word/2010/wordprocessingGroup" xmlns:wpi="http://schemas.microsoft.com/office/word/2010/wordprocessingInk" xmlns:wne="http://schemas.microsoft.com/office/word/2006/wordml" xmlns:wps="http://schemas.microsoft.com/office/word/2010/wordprocessingShape" mc:Ignorable="w14 w15 w16se w16cid w16 w16cex w16sdtdh w16sdtfl w16du wp14">
+<w:document xmlns:wpc="http://schemas.microsoft.com/office/word/2010/wordprocessingCanvas" xmlns:mc="http://schemas.openxmlformats.org/markup-compatibility/2006" xmlns:o="urn:schemas-microsoft-com:office:office" xmlns:r="http://schemas.openxmlformats.org/officeDocument/2006/relationships" xmlns:m="http://schemas.openxmlformats.org/officeDocument/2006/math" xmlns:v="urn:schemas-microsoft-com:vml" xmlns:wp14="http://schemas.microsoft.com/office/word/2010/wordprocessingDrawing" xmlns:wp="http://schemas.openxmlformats.org/drawingml/2006/wordprocessingDrawing" xmlns:w10="urn:schemas-microsoft-com:office:word" xmlns:w="http://schemas.openxmlformats.org/wordprocessingml/2006/main" xmlns:w14="http://schemas.microsoft.com/office/word/2010/wordml" xmlns:w15="http://schemas.microsoft.com/office/word/2012/wordml" xmlns:wpg="http://schemas.microsoft.com/office/word/2010/wordprocessingGroup" xmlns:wpi="http://schemas.microsoft.com/office/word/2010/wordprocessingInk" xmlns:wne="http://schemas.microsoft.com/office/word/2006/wordml" xmlns:wps="http://schemas.microsoft.com/office/word/2010/wordprocessingShape" mc:Ignorable="w14 w15 wp14">
   <w:body>
     <w:sdt>
       <w:sdtPr>
@@ -2788,7 +2788,15 @@
       </w:r>
       <w:proofErr w:type="spellEnd"/>
       <w:r>
-        <w:t>, update, delete) necessárias para a ex</w:t>
+        <w:t xml:space="preserve">, </w:t>
+      </w:r>
+      <w:proofErr w:type="spellStart"/>
+      <w:r>
+        <w:t>update</w:t>
+      </w:r>
+      <w:proofErr w:type="spellEnd"/>
+      <w:r>
+        <w:t>, delete) necessárias para a ex</w:t>
       </w:r>
       <w:r>
         <w:t>ecução das funções fundamentais</w:t>
@@ -9971,15 +9979,7 @@
                 <w:sz w:val="22"/>
                 <w:szCs w:val="22"/>
               </w:rPr>
-              <w:t>instrutor</w:t>
-            </w:r>
-            <w:r>
-              <w:rPr>
-                <w:rFonts w:asciiTheme="minorHAnsi" w:hAnsiTheme="minorHAnsi" w:cstheme="minorHAnsi"/>
-                <w:sz w:val="22"/>
-                <w:szCs w:val="22"/>
-              </w:rPr>
-              <w:t xml:space="preserve"> da autoescola</w:t>
+              <w:t>instrutor da autoescola</w:t>
             </w:r>
             <w:r>
               <w:rPr>
@@ -9995,15 +9995,7 @@
                 <w:sz w:val="22"/>
                 <w:szCs w:val="22"/>
               </w:rPr>
-              <w:t>agendar uma aula prática em um veículo disponível para garantir que o aluno tenha uma aula sem conflitos de horário ou problemas com o veículo.</w:t>
-            </w:r>
-            <w:r>
-              <w:rPr>
-                <w:rFonts w:asciiTheme="minorHAnsi" w:hAnsiTheme="minorHAnsi" w:cstheme="minorHAnsi"/>
-                <w:sz w:val="22"/>
-                <w:szCs w:val="22"/>
-              </w:rPr>
-              <w:t xml:space="preserve"> </w:t>
+              <w:t xml:space="preserve">agendar uma aula prática em um veículo disponível para garantir que o aluno tenha uma aula sem conflitos de horário ou problemas com o veículo. </w:t>
             </w:r>
           </w:p>
         </w:tc>
@@ -16527,6 +16519,33 @@
         </w:drawing>
       </w:r>
     </w:p>
+    <w:p>
+      <w:pPr>
+        <w:pStyle w:val="Exemplo"/>
+        <w:numPr>
+          <w:ilvl w:val="0"/>
+          <w:numId w:val="0"/>
+        </w:numPr>
+        <w:ind w:left="720" w:hanging="360"/>
+        <w:jc w:val="center"/>
+      </w:pPr>
+    </w:p>
+    <w:p>
+      <w:pPr>
+        <w:pStyle w:val="Exemplo"/>
+        <w:numPr>
+          <w:ilvl w:val="0"/>
+          <w:numId w:val="0"/>
+        </w:numPr>
+        <w:ind w:left="720" w:hanging="360"/>
+        <w:jc w:val="center"/>
+        <w:rPr>
+          <w:u w:val="single"/>
+        </w:rPr>
+      </w:pPr>
+      <w:bookmarkStart w:id="17" w:name="_GoBack"/>
+      <w:bookmarkEnd w:id="17"/>
+    </w:p>
     <w:sectPr>
       <w:footerReference w:type="first" r:id="rId23"/>
       <w:pgSz w:w="11906" w:h="16838"/>
@@ -16541,7 +16560,7 @@
 </file>
 
 <file path=word/endnotes.xml><?xml version="1.0" encoding="utf-8"?>
-<w:endnotes xmlns:wpc="http://schemas.microsoft.com/office/word/2010/wordprocessingCanvas" xmlns:cx="http://schemas.microsoft.com/office/drawing/2014/chartex" xmlns:cx1="http://schemas.microsoft.com/office/drawing/2015/9/8/chartex" xmlns:cx2="http://schemas.microsoft.com/office/drawing/2015/10/21/chartex" xmlns:cx3="http://schemas.microsoft.com/office/drawing/2016/5/9/chartex" xmlns:cx4="http://schemas.microsoft.com/office/drawing/2016/5/10/chartex" xmlns:cx5="http://schemas.microsoft.com/office/drawing/2016/5/11/chartex" xmlns:cx6="http://schemas.microsoft.com/office/drawing/2016/5/12/chartex" xmlns:cx7="http://schemas.microsoft.com/office/drawing/2016/5/13/chartex" xmlns:cx8="http://schemas.microsoft.com/office/drawing/2016/5/14/chartex" xmlns:mc="http://schemas.openxmlformats.org/markup-compatibility/2006" xmlns:aink="http://schemas.microsoft.com/office/drawing/2016/ink" xmlns:am3d="http://schemas.microsoft.com/office/drawing/2017/model3d" xmlns:o="urn:schemas-microsoft-com:office:office" xmlns:oel="http://schemas.microsoft.com/office/2019/extlst" xmlns:r="http://schemas.openxmlformats.org/officeDocument/2006/relationships" xmlns:m="http://schemas.openxmlformats.org/officeDocument/2006/math" xmlns:v="urn:schemas-microsoft-com:vml" xmlns:wp14="http://schemas.microsoft.com/office/word/2010/wordprocessingDrawing" xmlns:wp="http://schemas.openxmlformats.org/drawingml/2006/wordprocessingDrawing" xmlns:w10="urn:schemas-microsoft-com:office:word" xmlns:w="http://schemas.openxmlformats.org/wordprocessingml/2006/main" xmlns:w14="http://schemas.microsoft.com/office/word/2010/wordml" xmlns:w15="http://schemas.microsoft.com/office/word/2012/wordml" xmlns:w16cex="http://schemas.microsoft.com/office/word/2018/wordml/cex" xmlns:w16cid="http://schemas.microsoft.com/office/word/2016/wordml/cid" xmlns:w16="http://schemas.microsoft.com/office/word/2018/wordml" xmlns:w16du="http://schemas.microsoft.com/office/word/2023/wordml/word16du" xmlns:w16sdtdh="http://schemas.microsoft.com/office/word/2020/wordml/sdtdatahash" xmlns:w16sdtfl="http://schemas.microsoft.com/office/word/2024/wordml/sdtformatlock" xmlns:w16se="http://schemas.microsoft.com/office/word/2015/wordml/symex" xmlns:wpg="http://schemas.microsoft.com/office/word/2010/wordprocessingGroup" xmlns:wpi="http://schemas.microsoft.com/office/word/2010/wordprocessingInk" xmlns:wne="http://schemas.microsoft.com/office/word/2006/wordml" xmlns:wps="http://schemas.microsoft.com/office/word/2010/wordprocessingShape" mc:Ignorable="w14 w15 w16se w16cid w16 w16cex w16sdtdh w16sdtfl w16du wp14">
+<w:endnotes xmlns:wpc="http://schemas.microsoft.com/office/word/2010/wordprocessingCanvas" xmlns:mc="http://schemas.openxmlformats.org/markup-compatibility/2006" xmlns:o="urn:schemas-microsoft-com:office:office" xmlns:r="http://schemas.openxmlformats.org/officeDocument/2006/relationships" xmlns:m="http://schemas.openxmlformats.org/officeDocument/2006/math" xmlns:v="urn:schemas-microsoft-com:vml" xmlns:wp14="http://schemas.microsoft.com/office/word/2010/wordprocessingDrawing" xmlns:wp="http://schemas.openxmlformats.org/drawingml/2006/wordprocessingDrawing" xmlns:w10="urn:schemas-microsoft-com:office:word" xmlns:w="http://schemas.openxmlformats.org/wordprocessingml/2006/main" xmlns:w14="http://schemas.microsoft.com/office/word/2010/wordml" xmlns:w15="http://schemas.microsoft.com/office/word/2012/wordml" xmlns:wpg="http://schemas.microsoft.com/office/word/2010/wordprocessingGroup" xmlns:wpi="http://schemas.microsoft.com/office/word/2010/wordprocessingInk" xmlns:wne="http://schemas.microsoft.com/office/word/2006/wordml" xmlns:wps="http://schemas.microsoft.com/office/word/2010/wordprocessingShape" mc:Ignorable="w14 w15 wp14">
   <w:endnote w:type="separator" w:id="-1">
     <w:p>
       <w:pPr>
@@ -16566,7 +16585,7 @@
 </file>
 
 <file path=word/footer1.xml><?xml version="1.0" encoding="utf-8"?>
-<w:ftr xmlns:wpc="http://schemas.microsoft.com/office/word/2010/wordprocessingCanvas" xmlns:cx="http://schemas.microsoft.com/office/drawing/2014/chartex" xmlns:cx1="http://schemas.microsoft.com/office/drawing/2015/9/8/chartex" xmlns:cx2="http://schemas.microsoft.com/office/drawing/2015/10/21/chartex" xmlns:cx3="http://schemas.microsoft.com/office/drawing/2016/5/9/chartex" xmlns:cx4="http://schemas.microsoft.com/office/drawing/2016/5/10/chartex" xmlns:cx5="http://schemas.microsoft.com/office/drawing/2016/5/11/chartex" xmlns:cx6="http://schemas.microsoft.com/office/drawing/2016/5/12/chartex" xmlns:cx7="http://schemas.microsoft.com/office/drawing/2016/5/13/chartex" xmlns:cx8="http://schemas.microsoft.com/office/drawing/2016/5/14/chartex" xmlns:mc="http://schemas.openxmlformats.org/markup-compatibility/2006" xmlns:aink="http://schemas.microsoft.com/office/drawing/2016/ink" xmlns:am3d="http://schemas.microsoft.com/office/drawing/2017/model3d" xmlns:o="urn:schemas-microsoft-com:office:office" xmlns:oel="http://schemas.microsoft.com/office/2019/extlst" xmlns:r="http://schemas.openxmlformats.org/officeDocument/2006/relationships" xmlns:m="http://schemas.openxmlformats.org/officeDocument/2006/math" xmlns:v="urn:schemas-microsoft-com:vml" xmlns:wp14="http://schemas.microsoft.com/office/word/2010/wordprocessingDrawing" xmlns:wp="http://schemas.openxmlformats.org/drawingml/2006/wordprocessingDrawing" xmlns:w10="urn:schemas-microsoft-com:office:word" xmlns:w="http://schemas.openxmlformats.org/wordprocessingml/2006/main" xmlns:w14="http://schemas.microsoft.com/office/word/2010/wordml" xmlns:w15="http://schemas.microsoft.com/office/word/2012/wordml" xmlns:w16cex="http://schemas.microsoft.com/office/word/2018/wordml/cex" xmlns:w16cid="http://schemas.microsoft.com/office/word/2016/wordml/cid" xmlns:w16="http://schemas.microsoft.com/office/word/2018/wordml" xmlns:w16du="http://schemas.microsoft.com/office/word/2023/wordml/word16du" xmlns:w16sdtdh="http://schemas.microsoft.com/office/word/2020/wordml/sdtdatahash" xmlns:w16sdtfl="http://schemas.microsoft.com/office/word/2024/wordml/sdtformatlock" xmlns:w16se="http://schemas.microsoft.com/office/word/2015/wordml/symex" xmlns:wpg="http://schemas.microsoft.com/office/word/2010/wordprocessingGroup" xmlns:wpi="http://schemas.microsoft.com/office/word/2010/wordprocessingInk" xmlns:wne="http://schemas.microsoft.com/office/word/2006/wordml" xmlns:wps="http://schemas.microsoft.com/office/word/2010/wordprocessingShape" mc:Ignorable="w14 w15 w16se w16cid w16 w16cex w16sdtdh w16sdtfl w16du wp14">
+<w:ftr xmlns:wpc="http://schemas.microsoft.com/office/word/2010/wordprocessingCanvas" xmlns:mc="http://schemas.openxmlformats.org/markup-compatibility/2006" xmlns:o="urn:schemas-microsoft-com:office:office" xmlns:r="http://schemas.openxmlformats.org/officeDocument/2006/relationships" xmlns:m="http://schemas.openxmlformats.org/officeDocument/2006/math" xmlns:v="urn:schemas-microsoft-com:vml" xmlns:wp14="http://schemas.microsoft.com/office/word/2010/wordprocessingDrawing" xmlns:wp="http://schemas.openxmlformats.org/drawingml/2006/wordprocessingDrawing" xmlns:w10="urn:schemas-microsoft-com:office:word" xmlns:w="http://schemas.openxmlformats.org/wordprocessingml/2006/main" xmlns:w14="http://schemas.microsoft.com/office/word/2010/wordml" xmlns:w15="http://schemas.microsoft.com/office/word/2012/wordml" xmlns:wpg="http://schemas.microsoft.com/office/word/2010/wordprocessingGroup" xmlns:wpi="http://schemas.microsoft.com/office/word/2010/wordprocessingInk" xmlns:wne="http://schemas.microsoft.com/office/word/2006/wordml" xmlns:wps="http://schemas.microsoft.com/office/word/2010/wordprocessingShape" mc:Ignorable="w14 w15 wp14">
   <w:p>
     <w:pPr>
       <w:pStyle w:val="Rodap"/>
@@ -16582,7 +16601,7 @@
 </file>
 
 <file path=word/footer2.xml><?xml version="1.0" encoding="utf-8"?>
-<w:ftr xmlns:wpc="http://schemas.microsoft.com/office/word/2010/wordprocessingCanvas" xmlns:cx="http://schemas.microsoft.com/office/drawing/2014/chartex" xmlns:cx1="http://schemas.microsoft.com/office/drawing/2015/9/8/chartex" xmlns:cx2="http://schemas.microsoft.com/office/drawing/2015/10/21/chartex" xmlns:cx3="http://schemas.microsoft.com/office/drawing/2016/5/9/chartex" xmlns:cx4="http://schemas.microsoft.com/office/drawing/2016/5/10/chartex" xmlns:cx5="http://schemas.microsoft.com/office/drawing/2016/5/11/chartex" xmlns:cx6="http://schemas.microsoft.com/office/drawing/2016/5/12/chartex" xmlns:cx7="http://schemas.microsoft.com/office/drawing/2016/5/13/chartex" xmlns:cx8="http://schemas.microsoft.com/office/drawing/2016/5/14/chartex" xmlns:mc="http://schemas.openxmlformats.org/markup-compatibility/2006" xmlns:aink="http://schemas.microsoft.com/office/drawing/2016/ink" xmlns:am3d="http://schemas.microsoft.com/office/drawing/2017/model3d" xmlns:o="urn:schemas-microsoft-com:office:office" xmlns:oel="http://schemas.microsoft.com/office/2019/extlst" xmlns:r="http://schemas.openxmlformats.org/officeDocument/2006/relationships" xmlns:m="http://schemas.openxmlformats.org/officeDocument/2006/math" xmlns:v="urn:schemas-microsoft-com:vml" xmlns:wp14="http://schemas.microsoft.com/office/word/2010/wordprocessingDrawing" xmlns:wp="http://schemas.openxmlformats.org/drawingml/2006/wordprocessingDrawing" xmlns:w10="urn:schemas-microsoft-com:office:word" xmlns:w="http://schemas.openxmlformats.org/wordprocessingml/2006/main" xmlns:w14="http://schemas.microsoft.com/office/word/2010/wordml" xmlns:w15="http://schemas.microsoft.com/office/word/2012/wordml" xmlns:w16cex="http://schemas.microsoft.com/office/word/2018/wordml/cex" xmlns:w16cid="http://schemas.microsoft.com/office/word/2016/wordml/cid" xmlns:w16="http://schemas.microsoft.com/office/word/2018/wordml" xmlns:w16du="http://schemas.microsoft.com/office/word/2023/wordml/word16du" xmlns:w16sdtdh="http://schemas.microsoft.com/office/word/2020/wordml/sdtdatahash" xmlns:w16sdtfl="http://schemas.microsoft.com/office/word/2024/wordml/sdtformatlock" xmlns:w16se="http://schemas.microsoft.com/office/word/2015/wordml/symex" xmlns:wpg="http://schemas.microsoft.com/office/word/2010/wordprocessingGroup" xmlns:wpi="http://schemas.microsoft.com/office/word/2010/wordprocessingInk" xmlns:wne="http://schemas.microsoft.com/office/word/2006/wordml" xmlns:wps="http://schemas.microsoft.com/office/word/2010/wordprocessingShape" mc:Ignorable="w14 w15 w16se w16cid w16 w16cex w16sdtdh w16sdtfl w16du wp14">
+<w:ftr xmlns:wpc="http://schemas.microsoft.com/office/word/2010/wordprocessingCanvas" xmlns:mc="http://schemas.openxmlformats.org/markup-compatibility/2006" xmlns:o="urn:schemas-microsoft-com:office:office" xmlns:r="http://schemas.openxmlformats.org/officeDocument/2006/relationships" xmlns:m="http://schemas.openxmlformats.org/officeDocument/2006/math" xmlns:v="urn:schemas-microsoft-com:vml" xmlns:wp14="http://schemas.microsoft.com/office/word/2010/wordprocessingDrawing" xmlns:wp="http://schemas.openxmlformats.org/drawingml/2006/wordprocessingDrawing" xmlns:w10="urn:schemas-microsoft-com:office:word" xmlns:w="http://schemas.openxmlformats.org/wordprocessingml/2006/main" xmlns:w14="http://schemas.microsoft.com/office/word/2010/wordml" xmlns:w15="http://schemas.microsoft.com/office/word/2012/wordml" xmlns:wpg="http://schemas.microsoft.com/office/word/2010/wordprocessingGroup" xmlns:wpi="http://schemas.microsoft.com/office/word/2010/wordprocessingInk" xmlns:wne="http://schemas.microsoft.com/office/word/2006/wordml" xmlns:wps="http://schemas.microsoft.com/office/word/2010/wordprocessingShape" mc:Ignorable="w14 w15 wp14">
   <w:p>
     <w:pPr>
       <w:pStyle w:val="Rodap"/>
@@ -16599,7 +16618,7 @@
 </file>
 
 <file path=word/footer3.xml><?xml version="1.0" encoding="utf-8"?>
-<w:ftr xmlns:wpc="http://schemas.microsoft.com/office/word/2010/wordprocessingCanvas" xmlns:cx="http://schemas.microsoft.com/office/drawing/2014/chartex" xmlns:cx1="http://schemas.microsoft.com/office/drawing/2015/9/8/chartex" xmlns:cx2="http://schemas.microsoft.com/office/drawing/2015/10/21/chartex" xmlns:cx3="http://schemas.microsoft.com/office/drawing/2016/5/9/chartex" xmlns:cx4="http://schemas.microsoft.com/office/drawing/2016/5/10/chartex" xmlns:cx5="http://schemas.microsoft.com/office/drawing/2016/5/11/chartex" xmlns:cx6="http://schemas.microsoft.com/office/drawing/2016/5/12/chartex" xmlns:cx7="http://schemas.microsoft.com/office/drawing/2016/5/13/chartex" xmlns:cx8="http://schemas.microsoft.com/office/drawing/2016/5/14/chartex" xmlns:mc="http://schemas.openxmlformats.org/markup-compatibility/2006" xmlns:aink="http://schemas.microsoft.com/office/drawing/2016/ink" xmlns:am3d="http://schemas.microsoft.com/office/drawing/2017/model3d" xmlns:o="urn:schemas-microsoft-com:office:office" xmlns:oel="http://schemas.microsoft.com/office/2019/extlst" xmlns:r="http://schemas.openxmlformats.org/officeDocument/2006/relationships" xmlns:m="http://schemas.openxmlformats.org/officeDocument/2006/math" xmlns:v="urn:schemas-microsoft-com:vml" xmlns:wp14="http://schemas.microsoft.com/office/word/2010/wordprocessingDrawing" xmlns:wp="http://schemas.openxmlformats.org/drawingml/2006/wordprocessingDrawing" xmlns:w10="urn:schemas-microsoft-com:office:word" xmlns:w="http://schemas.openxmlformats.org/wordprocessingml/2006/main" xmlns:w14="http://schemas.microsoft.com/office/word/2010/wordml" xmlns:w15="http://schemas.microsoft.com/office/word/2012/wordml" xmlns:w16cex="http://schemas.microsoft.com/office/word/2018/wordml/cex" xmlns:w16cid="http://schemas.microsoft.com/office/word/2016/wordml/cid" xmlns:w16="http://schemas.microsoft.com/office/word/2018/wordml" xmlns:w16du="http://schemas.microsoft.com/office/word/2023/wordml/word16du" xmlns:w16sdtdh="http://schemas.microsoft.com/office/word/2020/wordml/sdtdatahash" xmlns:w16sdtfl="http://schemas.microsoft.com/office/word/2024/wordml/sdtformatlock" xmlns:w16se="http://schemas.microsoft.com/office/word/2015/wordml/symex" xmlns:wpg="http://schemas.microsoft.com/office/word/2010/wordprocessingGroup" xmlns:wpi="http://schemas.microsoft.com/office/word/2010/wordprocessingInk" xmlns:wne="http://schemas.microsoft.com/office/word/2006/wordml" xmlns:wps="http://schemas.microsoft.com/office/word/2010/wordprocessingShape" mc:Ignorable="w14 w15 w16se w16cid w16 w16cex w16sdtdh w16sdtfl w16du wp14">
+<w:ftr xmlns:wpc="http://schemas.microsoft.com/office/word/2010/wordprocessingCanvas" xmlns:mc="http://schemas.openxmlformats.org/markup-compatibility/2006" xmlns:o="urn:schemas-microsoft-com:office:office" xmlns:r="http://schemas.openxmlformats.org/officeDocument/2006/relationships" xmlns:m="http://schemas.openxmlformats.org/officeDocument/2006/math" xmlns:v="urn:schemas-microsoft-com:vml" xmlns:wp14="http://schemas.microsoft.com/office/word/2010/wordprocessingDrawing" xmlns:wp="http://schemas.openxmlformats.org/drawingml/2006/wordprocessingDrawing" xmlns:w10="urn:schemas-microsoft-com:office:word" xmlns:w="http://schemas.openxmlformats.org/wordprocessingml/2006/main" xmlns:w14="http://schemas.microsoft.com/office/word/2010/wordml" xmlns:w15="http://schemas.microsoft.com/office/word/2012/wordml" xmlns:wpg="http://schemas.microsoft.com/office/word/2010/wordprocessingGroup" xmlns:wpi="http://schemas.microsoft.com/office/word/2010/wordprocessingInk" xmlns:wne="http://schemas.microsoft.com/office/word/2006/wordml" xmlns:wps="http://schemas.microsoft.com/office/word/2010/wordprocessingShape" mc:Ignorable="w14 w15 wp14">
   <w:sdt>
     <w:sdtPr>
       <w:id w:val="1790780562"/>
@@ -16608,6 +16627,7 @@
         <w:docPartUnique/>
       </w:docPartObj>
     </w:sdtPr>
+    <w:sdtEndPr/>
     <w:sdtContent>
       <w:p>
         <w:pPr>
@@ -16645,7 +16665,7 @@
 </file>
 
 <file path=word/footnotes.xml><?xml version="1.0" encoding="utf-8"?>
-<w:footnotes xmlns:wpc="http://schemas.microsoft.com/office/word/2010/wordprocessingCanvas" xmlns:cx="http://schemas.microsoft.com/office/drawing/2014/chartex" xmlns:cx1="http://schemas.microsoft.com/office/drawing/2015/9/8/chartex" xmlns:cx2="http://schemas.microsoft.com/office/drawing/2015/10/21/chartex" xmlns:cx3="http://schemas.microsoft.com/office/drawing/2016/5/9/chartex" xmlns:cx4="http://schemas.microsoft.com/office/drawing/2016/5/10/chartex" xmlns:cx5="http://schemas.microsoft.com/office/drawing/2016/5/11/chartex" xmlns:cx6="http://schemas.microsoft.com/office/drawing/2016/5/12/chartex" xmlns:cx7="http://schemas.microsoft.com/office/drawing/2016/5/13/chartex" xmlns:cx8="http://schemas.microsoft.com/office/drawing/2016/5/14/chartex" xmlns:mc="http://schemas.openxmlformats.org/markup-compatibility/2006" xmlns:aink="http://schemas.microsoft.com/office/drawing/2016/ink" xmlns:am3d="http://schemas.microsoft.com/office/drawing/2017/model3d" xmlns:o="urn:schemas-microsoft-com:office:office" xmlns:oel="http://schemas.microsoft.com/office/2019/extlst" xmlns:r="http://schemas.openxmlformats.org/officeDocument/2006/relationships" xmlns:m="http://schemas.openxmlformats.org/officeDocument/2006/math" xmlns:v="urn:schemas-microsoft-com:vml" xmlns:wp14="http://schemas.microsoft.com/office/word/2010/wordprocessingDrawing" xmlns:wp="http://schemas.openxmlformats.org/drawingml/2006/wordprocessingDrawing" xmlns:w10="urn:schemas-microsoft-com:office:word" xmlns:w="http://schemas.openxmlformats.org/wordprocessingml/2006/main" xmlns:w14="http://schemas.microsoft.com/office/word/2010/wordml" xmlns:w15="http://schemas.microsoft.com/office/word/2012/wordml" xmlns:w16cex="http://schemas.microsoft.com/office/word/2018/wordml/cex" xmlns:w16cid="http://schemas.microsoft.com/office/word/2016/wordml/cid" xmlns:w16="http://schemas.microsoft.com/office/word/2018/wordml" xmlns:w16du="http://schemas.microsoft.com/office/word/2023/wordml/word16du" xmlns:w16sdtdh="http://schemas.microsoft.com/office/word/2020/wordml/sdtdatahash" xmlns:w16sdtfl="http://schemas.microsoft.com/office/word/2024/wordml/sdtformatlock" xmlns:w16se="http://schemas.microsoft.com/office/word/2015/wordml/symex" xmlns:wpg="http://schemas.microsoft.com/office/word/2010/wordprocessingGroup" xmlns:wpi="http://schemas.microsoft.com/office/word/2010/wordprocessingInk" xmlns:wne="http://schemas.microsoft.com/office/word/2006/wordml" xmlns:wps="http://schemas.microsoft.com/office/word/2010/wordprocessingShape" mc:Ignorable="w14 w15 w16se w16cid w16 w16cex w16sdtdh w16sdtfl w16du wp14">
+<w:footnotes xmlns:wpc="http://schemas.microsoft.com/office/word/2010/wordprocessingCanvas" xmlns:mc="http://schemas.openxmlformats.org/markup-compatibility/2006" xmlns:o="urn:schemas-microsoft-com:office:office" xmlns:r="http://schemas.openxmlformats.org/officeDocument/2006/relationships" xmlns:m="http://schemas.openxmlformats.org/officeDocument/2006/math" xmlns:v="urn:schemas-microsoft-com:vml" xmlns:wp14="http://schemas.microsoft.com/office/word/2010/wordprocessingDrawing" xmlns:wp="http://schemas.openxmlformats.org/drawingml/2006/wordprocessingDrawing" xmlns:w10="urn:schemas-microsoft-com:office:word" xmlns:w="http://schemas.openxmlformats.org/wordprocessingml/2006/main" xmlns:w14="http://schemas.microsoft.com/office/word/2010/wordml" xmlns:w15="http://schemas.microsoft.com/office/word/2012/wordml" xmlns:wpg="http://schemas.microsoft.com/office/word/2010/wordprocessingGroup" xmlns:wpi="http://schemas.microsoft.com/office/word/2010/wordprocessingInk" xmlns:wne="http://schemas.microsoft.com/office/word/2006/wordml" xmlns:wps="http://schemas.microsoft.com/office/word/2010/wordprocessingShape" mc:Ignorable="w14 w15 wp14">
   <w:footnote w:type="separator" w:id="-1">
     <w:p>
       <w:pPr>
@@ -16670,7 +16690,7 @@
 </file>
 
 <file path=word/numbering.xml><?xml version="1.0" encoding="utf-8"?>
-<w:numbering xmlns:wpc="http://schemas.microsoft.com/office/word/2010/wordprocessingCanvas" xmlns:cx="http://schemas.microsoft.com/office/drawing/2014/chartex" xmlns:cx1="http://schemas.microsoft.com/office/drawing/2015/9/8/chartex" xmlns:cx2="http://schemas.microsoft.com/office/drawing/2015/10/21/chartex" xmlns:cx3="http://schemas.microsoft.com/office/drawing/2016/5/9/chartex" xmlns:cx4="http://schemas.microsoft.com/office/drawing/2016/5/10/chartex" xmlns:cx5="http://schemas.microsoft.com/office/drawing/2016/5/11/chartex" xmlns:cx6="http://schemas.microsoft.com/office/drawing/2016/5/12/chartex" xmlns:cx7="http://schemas.microsoft.com/office/drawing/2016/5/13/chartex" xmlns:cx8="http://schemas.microsoft.com/office/drawing/2016/5/14/chartex" xmlns:mc="http://schemas.openxmlformats.org/markup-compatibility/2006" xmlns:aink="http://schemas.microsoft.com/office/drawing/2016/ink" xmlns:am3d="http://schemas.microsoft.com/office/drawing/2017/model3d" xmlns:o="urn:schemas-microsoft-com:office:office" xmlns:oel="http://schemas.microsoft.com/office/2019/extlst" xmlns:r="http://schemas.openxmlformats.org/officeDocument/2006/relationships" xmlns:m="http://schemas.openxmlformats.org/officeDocument/2006/math" xmlns:v="urn:schemas-microsoft-com:vml" xmlns:wp14="http://schemas.microsoft.com/office/word/2010/wordprocessingDrawing" xmlns:wp="http://schemas.openxmlformats.org/drawingml/2006/wordprocessingDrawing" xmlns:w10="urn:schemas-microsoft-com:office:word" xmlns:w="http://schemas.openxmlformats.org/wordprocessingml/2006/main" xmlns:w14="http://schemas.microsoft.com/office/word/2010/wordml" xmlns:w15="http://schemas.microsoft.com/office/word/2012/wordml" xmlns:w16cex="http://schemas.microsoft.com/office/word/2018/wordml/cex" xmlns:w16cid="http://schemas.microsoft.com/office/word/2016/wordml/cid" xmlns:w16="http://schemas.microsoft.com/office/word/2018/wordml" xmlns:w16du="http://schemas.microsoft.com/office/word/2023/wordml/word16du" xmlns:w16sdtdh="http://schemas.microsoft.com/office/word/2020/wordml/sdtdatahash" xmlns:w16sdtfl="http://schemas.microsoft.com/office/word/2024/wordml/sdtformatlock" xmlns:w16se="http://schemas.microsoft.com/office/word/2015/wordml/symex" xmlns:wpg="http://schemas.microsoft.com/office/word/2010/wordprocessingGroup" xmlns:wpi="http://schemas.microsoft.com/office/word/2010/wordprocessingInk" xmlns:wne="http://schemas.microsoft.com/office/word/2006/wordml" xmlns:wps="http://schemas.microsoft.com/office/word/2010/wordprocessingShape" mc:Ignorable="w14 w15 w16se w16cid w16 w16cex w16sdtdh w16sdtfl w16du wp14">
+<w:numbering xmlns:wpc="http://schemas.microsoft.com/office/word/2010/wordprocessingCanvas" xmlns:mc="http://schemas.openxmlformats.org/markup-compatibility/2006" xmlns:o="urn:schemas-microsoft-com:office:office" xmlns:r="http://schemas.openxmlformats.org/officeDocument/2006/relationships" xmlns:m="http://schemas.openxmlformats.org/officeDocument/2006/math" xmlns:v="urn:schemas-microsoft-com:vml" xmlns:wp14="http://schemas.microsoft.com/office/word/2010/wordprocessingDrawing" xmlns:wp="http://schemas.openxmlformats.org/drawingml/2006/wordprocessingDrawing" xmlns:w10="urn:schemas-microsoft-com:office:word" xmlns:w="http://schemas.openxmlformats.org/wordprocessingml/2006/main" xmlns:w14="http://schemas.microsoft.com/office/word/2010/wordml" xmlns:w15="http://schemas.microsoft.com/office/word/2012/wordml" xmlns:wpg="http://schemas.microsoft.com/office/word/2010/wordprocessingGroup" xmlns:wpi="http://schemas.microsoft.com/office/word/2010/wordprocessingInk" xmlns:wne="http://schemas.microsoft.com/office/word/2006/wordml" xmlns:wps="http://schemas.microsoft.com/office/word/2010/wordprocessingShape" mc:Ignorable="w14 w15 wp14">
   <w:abstractNum w:abstractNumId="0" w15:restartNumberingAfterBreak="0">
     <w:nsid w:val="0C2D3D77"/>
     <w:multiLevelType w:val="hybridMultilevel"/>
@@ -18243,56 +18263,56 @@
       </w:rPr>
     </w:lvl>
   </w:abstractNum>
-  <w:num w:numId="1" w16cid:durableId="1653482809">
+  <w:num w:numId="1">
     <w:abstractNumId w:val="2"/>
   </w:num>
-  <w:num w:numId="2" w16cid:durableId="182524542">
+  <w:num w:numId="2">
     <w:abstractNumId w:val="1"/>
   </w:num>
-  <w:num w:numId="3" w16cid:durableId="622032121">
+  <w:num w:numId="3">
     <w:abstractNumId w:val="5"/>
   </w:num>
-  <w:num w:numId="4" w16cid:durableId="324481672">
+  <w:num w:numId="4">
     <w:abstractNumId w:val="13"/>
   </w:num>
-  <w:num w:numId="5" w16cid:durableId="116804706">
+  <w:num w:numId="5">
     <w:abstractNumId w:val="9"/>
   </w:num>
-  <w:num w:numId="6" w16cid:durableId="1006054820">
+  <w:num w:numId="6">
     <w:abstractNumId w:val="12"/>
   </w:num>
-  <w:num w:numId="7" w16cid:durableId="1418558929">
+  <w:num w:numId="7">
     <w:abstractNumId w:val="4"/>
   </w:num>
-  <w:num w:numId="8" w16cid:durableId="1367870550">
+  <w:num w:numId="8">
     <w:abstractNumId w:val="5"/>
   </w:num>
-  <w:num w:numId="9" w16cid:durableId="2023508761">
+  <w:num w:numId="9">
     <w:abstractNumId w:val="8"/>
   </w:num>
-  <w:num w:numId="10" w16cid:durableId="721486943">
+  <w:num w:numId="10">
     <w:abstractNumId w:val="10"/>
   </w:num>
-  <w:num w:numId="11" w16cid:durableId="21634160">
+  <w:num w:numId="11">
     <w:abstractNumId w:val="3"/>
   </w:num>
-  <w:num w:numId="12" w16cid:durableId="363096610">
+  <w:num w:numId="12">
     <w:abstractNumId w:val="11"/>
   </w:num>
-  <w:num w:numId="13" w16cid:durableId="371730525">
+  <w:num w:numId="13">
     <w:abstractNumId w:val="6"/>
   </w:num>
-  <w:num w:numId="14" w16cid:durableId="486287969">
+  <w:num w:numId="14">
     <w:abstractNumId w:val="0"/>
   </w:num>
-  <w:num w:numId="15" w16cid:durableId="340396456">
+  <w:num w:numId="15">
     <w:abstractNumId w:val="7"/>
   </w:num>
 </w:numbering>
 </file>
 
 <file path=word/styles.xml><?xml version="1.0" encoding="utf-8"?>
-<w:styles xmlns:mc="http://schemas.openxmlformats.org/markup-compatibility/2006" xmlns:r="http://schemas.openxmlformats.org/officeDocument/2006/relationships" xmlns:w="http://schemas.openxmlformats.org/wordprocessingml/2006/main" xmlns:w14="http://schemas.microsoft.com/office/word/2010/wordml" xmlns:w15="http://schemas.microsoft.com/office/word/2012/wordml" xmlns:w16cex="http://schemas.microsoft.com/office/word/2018/wordml/cex" xmlns:w16cid="http://schemas.microsoft.com/office/word/2016/wordml/cid" xmlns:w16="http://schemas.microsoft.com/office/word/2018/wordml" xmlns:w16du="http://schemas.microsoft.com/office/word/2023/wordml/word16du" xmlns:w16sdtdh="http://schemas.microsoft.com/office/word/2020/wordml/sdtdatahash" xmlns:w16sdtfl="http://schemas.microsoft.com/office/word/2024/wordml/sdtformatlock" xmlns:w16se="http://schemas.microsoft.com/office/word/2015/wordml/symex" mc:Ignorable="w14 w15 w16se w16cid w16 w16cex w16sdtdh w16sdtfl w16du">
+<w:styles xmlns:mc="http://schemas.openxmlformats.org/markup-compatibility/2006" xmlns:r="http://schemas.openxmlformats.org/officeDocument/2006/relationships" xmlns:w="http://schemas.openxmlformats.org/wordprocessingml/2006/main" xmlns:w14="http://schemas.microsoft.com/office/word/2010/wordml" xmlns:w15="http://schemas.microsoft.com/office/word/2012/wordml" mc:Ignorable="w14 w15">
   <w:docDefaults>
     <w:rPrDefault>
       <w:rPr>
@@ -18308,7 +18328,7 @@
       </w:pPr>
     </w:pPrDefault>
   </w:docDefaults>
-  <w:latentStyles w:defLockedState="0" w:defUIPriority="99" w:defSemiHidden="0" w:defUnhideWhenUsed="0" w:defQFormat="0" w:count="376">
+  <w:latentStyles w:defLockedState="0" w:defUIPriority="99" w:defSemiHidden="0" w:defUnhideWhenUsed="0" w:defQFormat="0" w:count="371">
     <w:lsdException w:name="Normal" w:uiPriority="0" w:qFormat="1"/>
     <w:lsdException w:name="heading 1" w:uiPriority="9" w:qFormat="1"/>
     <w:lsdException w:name="heading 2" w:semiHidden="1" w:uiPriority="9" w:unhideWhenUsed="1" w:qFormat="1"/>
@@ -18680,11 +18700,6 @@
     <w:lsdException w:name="List Table 5 Dark Accent 6" w:uiPriority="50"/>
     <w:lsdException w:name="List Table 6 Colorful Accent 6" w:uiPriority="51"/>
     <w:lsdException w:name="List Table 7 Colorful Accent 6" w:uiPriority="52"/>
-    <w:lsdException w:name="Mention" w:semiHidden="1" w:unhideWhenUsed="1"/>
-    <w:lsdException w:name="Smart Hyperlink" w:semiHidden="1" w:unhideWhenUsed="1"/>
-    <w:lsdException w:name="Hashtag" w:semiHidden="1" w:unhideWhenUsed="1"/>
-    <w:lsdException w:name="Unresolved Mention" w:semiHidden="1" w:unhideWhenUsed="1"/>
-    <w:lsdException w:name="Smart Link" w:semiHidden="1" w:unhideWhenUsed="1"/>
   </w:latentStyles>
   <w:style w:type="paragraph" w:default="1" w:styleId="Normal">
     <w:name w:val="Normal"/>
@@ -18764,6 +18779,7 @@
   <w:style w:type="character" w:default="1" w:styleId="Fontepargpadro">
     <w:name w:val="Default Paragraph Font"/>
     <w:uiPriority w:val="1"/>
+    <w:semiHidden/>
     <w:unhideWhenUsed/>
   </w:style>
   <w:style w:type="table" w:default="1" w:styleId="Tabelanormal">
@@ -19056,7 +19072,7 @@
       <w:lang w:eastAsia="pt-BR"/>
     </w:rPr>
   </w:style>
-  <w:style w:type="character" w:styleId="MenoPendente">
+  <w:style w:type="character" w:customStyle="1" w:styleId="UnresolvedMention">
     <w:name w:val="Unresolved Mention"/>
     <w:basedOn w:val="Fontepargpadro"/>
     <w:uiPriority w:val="99"/>
@@ -19337,7 +19353,7 @@
 </file>
 
 <file path=customXml/itemProps1.xml><?xml version="1.0" encoding="utf-8"?>
-<ds:datastoreItem xmlns:ds="http://schemas.openxmlformats.org/officeDocument/2006/customXml" ds:itemID="{6254FA49-948B-4BA9-91CA-D5ECBE7456A7}">
+<ds:datastoreItem xmlns:ds="http://schemas.openxmlformats.org/officeDocument/2006/customXml" ds:itemID="{BA830C25-4126-4A6E-A6F7-D9A136F112CC}">
   <ds:schemaRefs>
     <ds:schemaRef ds:uri="http://schemas.openxmlformats.org/officeDocument/2006/bibliography"/>
   </ds:schemaRefs>

</xml_diff>